<commit_message>
Updated Project Definition Document
</commit_message>
<xml_diff>
--- a/Projektmanagement/ProjektdefinitionStudienarbeit.docx
+++ b/Projektmanagement/ProjektdefinitionStudienarbeit.docx
@@ -51,6 +51,7 @@
     </w:p>
     <w:p>
       <w:pPr>
+        <w:ind w:left="360"/>
         <w:rPr>
           <w:lang w:val="de-DE"/>
         </w:rPr>
@@ -136,6 +137,7 @@
         <w:autoSpaceDE w:val="0"/>
         <w:autoSpaceDN w:val="0"/>
         <w:adjustRightInd w:val="0"/>
+        <w:ind w:left="360"/>
         <w:rPr>
           <w:rFonts w:ascii="Calibri" w:hAnsi="Calibri" w:cs="Calibri"/>
           <w:lang w:val="de-DE"/>
@@ -285,6 +287,7 @@
     </w:p>
     <w:p>
       <w:pPr>
+        <w:ind w:left="360"/>
         <w:rPr>
           <w:lang w:val="de-DE"/>
         </w:rPr>
@@ -317,50 +320,83 @@
         <w:rPr>
           <w:lang w:val="de-DE"/>
         </w:rPr>
-        <w:t>Das Tool soll den folgenden Funktionsumfang erfüllen:</w:t>
-      </w:r>
-    </w:p>
-    <w:p>
-      <w:pPr>
-        <w:rPr>
-          <w:lang w:val="de-DE"/>
-        </w:rPr>
-      </w:pPr>
-    </w:p>
-    <w:p>
-      <w:pPr>
-        <w:pStyle w:val="Heading3"/>
-        <w:numPr>
-          <w:ilvl w:val="1"/>
-          <w:numId w:val="5"/>
-        </w:numPr>
-        <w:rPr>
-          <w:lang w:val="de-DE"/>
-        </w:rPr>
-      </w:pPr>
-      <w:r>
-        <w:rPr>
-          <w:lang w:val="de-DE"/>
-        </w:rPr>
-        <w:t>Funktionsumfang des Projektes</w:t>
-      </w:r>
-    </w:p>
-    <w:p>
-      <w:pPr>
-        <w:ind w:left="720"/>
+        <w:t>Das fertiggestellte Projekt soll es ermöglichen, mit der VR-Brille einen NAO-Roboter in einer virtuellen Umgebung zu steuern. Hierzu ist es erforderlich, eine VR-Anwendung mit Unity zu erstellen und eine Schnittstelle zwischen dieser Anwendung und dem NAO-Roboter zu implementieren. In der Unity-Anwendung soll es möglich sein, Standardaktionen auszuwählen, die der Roboter direkt ausführen soll. Beispielsweise kann der Operator dem Roboter befehlen, sich zu setzen oder „Hallo“ zu sagen. Eine weitere Funktionalität des Tools ist die Ermöglichung der Telepräsenz. De</w:t>
+      </w:r>
+      <w:r>
+        <w:rPr>
+          <w:lang w:val="de-DE"/>
+        </w:rPr>
+        <w:t>m</w:t>
+      </w:r>
+      <w:r>
+        <w:rPr>
+          <w:lang w:val="de-DE"/>
+        </w:rPr>
+        <w:t xml:space="preserve"> Operator soll </w:t>
+      </w:r>
+      <w:r>
+        <w:rPr>
+          <w:lang w:val="de-DE"/>
+        </w:rPr>
+        <w:t xml:space="preserve">es ermöglicht werden, </w:t>
+      </w:r>
+      <w:r>
+        <w:rPr>
+          <w:lang w:val="de-DE"/>
+        </w:rPr>
+        <w:t xml:space="preserve">sich in den Kopf des </w:t>
+      </w:r>
+      <w:r>
+        <w:rPr>
+          <w:lang w:val="de-DE"/>
+        </w:rPr>
+        <w:t>Roboters</w:t>
+      </w:r>
+      <w:r>
+        <w:rPr>
+          <w:lang w:val="de-DE"/>
+        </w:rPr>
+        <w:t xml:space="preserve"> reinversetzen</w:t>
+      </w:r>
+      <w:r>
+        <w:rPr>
+          <w:lang w:val="de-DE"/>
+        </w:rPr>
+        <w:t xml:space="preserve"> zu</w:t>
+      </w:r>
+      <w:r>
+        <w:rPr>
+          <w:lang w:val="de-DE"/>
+        </w:rPr>
+        <w:t xml:space="preserve"> können. Dies soll durch die Übertragung de</w:t>
+      </w:r>
+      <w:r>
+        <w:rPr>
+          <w:lang w:val="de-DE"/>
+        </w:rPr>
+        <w:t xml:space="preserve">r Kameraaufnahme </w:t>
+      </w:r>
+      <w:r>
+        <w:rPr>
+          <w:lang w:val="de-DE"/>
+        </w:rPr>
+        <w:t xml:space="preserve">des NAOs und des Audiosignals </w:t>
+      </w:r>
+      <w:r>
+        <w:rPr>
+          <w:lang w:val="de-DE"/>
+        </w:rPr>
+        <w:t>und die Ansteuerung der Aktoren des Roboters realisiert werden.</w:t>
+      </w:r>
+    </w:p>
+    <w:p>
+      <w:pPr>
         <w:rPr>
           <w:lang w:val="de-DE"/>
         </w:rPr>
       </w:pPr>
       <w:bookmarkStart w:id="0" w:name="_GoBack"/>
       <w:bookmarkEnd w:id="0"/>
-    </w:p>
-    <w:p>
-      <w:pPr>
-        <w:rPr>
-          <w:lang w:val="de-DE"/>
-        </w:rPr>
-      </w:pPr>
     </w:p>
     <w:p>
       <w:pPr>
@@ -657,12 +693,6 @@
       </w:pPr>
     </w:p>
     <w:sectPr>
-      <w:headerReference w:type="even" r:id="rId7"/>
-      <w:headerReference w:type="default" r:id="rId8"/>
-      <w:footerReference w:type="even" r:id="rId9"/>
-      <w:footerReference w:type="default" r:id="rId10"/>
-      <w:headerReference w:type="first" r:id="rId11"/>
-      <w:footerReference w:type="first" r:id="rId12"/>
       <w:pgSz w:w="12240" w:h="15840"/>
       <w:pgMar w:top="1440" w:right="1440" w:bottom="1440" w:left="1440" w:header="708" w:footer="708" w:gutter="0"/>
       <w:cols w:space="708"/>
@@ -691,51 +721,6 @@
 </w:endnotes>
 </file>
 
-<file path=word/footer1.xml><?xml version="1.0" encoding="utf-8"?>
-<w:ftr xmlns:wpc="http://schemas.microsoft.com/office/word/2010/wordprocessingCanvas" xmlns:cx="http://schemas.microsoft.com/office/drawing/2014/chartex" xmlns:cx1="http://schemas.microsoft.com/office/drawing/2015/9/8/chartex" xmlns:cx2="http://schemas.microsoft.com/office/drawing/2015/10/21/chartex" xmlns:cx3="http://schemas.microsoft.com/office/drawing/2016/5/9/chartex" xmlns:cx4="http://schemas.microsoft.com/office/drawing/2016/5/10/chartex" xmlns:cx5="http://schemas.microsoft.com/office/drawing/2016/5/11/chartex" xmlns:cx6="http://schemas.microsoft.com/office/drawing/2016/5/12/chartex" xmlns:cx7="http://schemas.microsoft.com/office/drawing/2016/5/13/chartex" xmlns:cx8="http://schemas.microsoft.com/office/drawing/2016/5/14/chartex" xmlns:mc="http://schemas.openxmlformats.org/markup-compatibility/2006" xmlns:aink="http://schemas.microsoft.com/office/drawing/2016/ink" xmlns:am3d="http://schemas.microsoft.com/office/drawing/2017/model3d" xmlns:o="urn:schemas-microsoft-com:office:office" xmlns:r="http://schemas.openxmlformats.org/officeDocument/2006/relationships" xmlns:m="http://schemas.openxmlformats.org/officeDocument/2006/math" xmlns:v="urn:schemas-microsoft-com:vml" xmlns:wp14="http://schemas.microsoft.com/office/word/2010/wordprocessingDrawing" xmlns:wp="http://schemas.openxmlformats.org/drawingml/2006/wordprocessingDrawing" xmlns:w10="urn:schemas-microsoft-com:office:word" xmlns:w="http://schemas.openxmlformats.org/wordprocessingml/2006/main" xmlns:w14="http://schemas.microsoft.com/office/word/2010/wordml" xmlns:w15="http://schemas.microsoft.com/office/word/2012/wordml" xmlns:w16cid="http://schemas.microsoft.com/office/word/2016/wordml/cid" xmlns:w16se="http://schemas.microsoft.com/office/word/2015/wordml/symex" xmlns:wpg="http://schemas.microsoft.com/office/word/2010/wordprocessingGroup" xmlns:wpi="http://schemas.microsoft.com/office/word/2010/wordprocessingInk" xmlns:wne="http://schemas.microsoft.com/office/word/2006/wordml" xmlns:wps="http://schemas.microsoft.com/office/word/2010/wordprocessingShape" mc:Ignorable="w14 w15 w16se w16cid wp14">
-  <w:p>
-    <w:pPr>
-      <w:pStyle w:val="Footer"/>
-    </w:pPr>
-  </w:p>
-</w:ftr>
-</file>
-
-<file path=word/footer2.xml><?xml version="1.0" encoding="utf-8"?>
-<w:ftr xmlns:wpc="http://schemas.microsoft.com/office/word/2010/wordprocessingCanvas" xmlns:cx="http://schemas.microsoft.com/office/drawing/2014/chartex" xmlns:cx1="http://schemas.microsoft.com/office/drawing/2015/9/8/chartex" xmlns:cx2="http://schemas.microsoft.com/office/drawing/2015/10/21/chartex" xmlns:cx3="http://schemas.microsoft.com/office/drawing/2016/5/9/chartex" xmlns:cx4="http://schemas.microsoft.com/office/drawing/2016/5/10/chartex" xmlns:cx5="http://schemas.microsoft.com/office/drawing/2016/5/11/chartex" xmlns:cx6="http://schemas.microsoft.com/office/drawing/2016/5/12/chartex" xmlns:cx7="http://schemas.microsoft.com/office/drawing/2016/5/13/chartex" xmlns:cx8="http://schemas.microsoft.com/office/drawing/2016/5/14/chartex" xmlns:mc="http://schemas.openxmlformats.org/markup-compatibility/2006" xmlns:aink="http://schemas.microsoft.com/office/drawing/2016/ink" xmlns:am3d="http://schemas.microsoft.com/office/drawing/2017/model3d" xmlns:o="urn:schemas-microsoft-com:office:office" xmlns:r="http://schemas.openxmlformats.org/officeDocument/2006/relationships" xmlns:m="http://schemas.openxmlformats.org/officeDocument/2006/math" xmlns:v="urn:schemas-microsoft-com:vml" xmlns:wp14="http://schemas.microsoft.com/office/word/2010/wordprocessingDrawing" xmlns:wp="http://schemas.openxmlformats.org/drawingml/2006/wordprocessingDrawing" xmlns:w10="urn:schemas-microsoft-com:office:word" xmlns:w="http://schemas.openxmlformats.org/wordprocessingml/2006/main" xmlns:w14="http://schemas.microsoft.com/office/word/2010/wordml" xmlns:w15="http://schemas.microsoft.com/office/word/2012/wordml" xmlns:w16cid="http://schemas.microsoft.com/office/word/2016/wordml/cid" xmlns:w16se="http://schemas.microsoft.com/office/word/2015/wordml/symex" xmlns:wpg="http://schemas.microsoft.com/office/word/2010/wordprocessingGroup" xmlns:wpi="http://schemas.microsoft.com/office/word/2010/wordprocessingInk" xmlns:wne="http://schemas.microsoft.com/office/word/2006/wordml" xmlns:wps="http://schemas.microsoft.com/office/word/2010/wordprocessingShape" mc:Ignorable="w14 w15 w16se w16cid wp14">
-  <w:p>
-    <w:pPr>
-      <w:pStyle w:val="Footer"/>
-    </w:pPr>
-    <w:r>
-      <w:fldChar w:fldCharType="begin"/>
-    </w:r>
-    <w:r>
-      <w:instrText xml:space="preserve"> DOCPROPERTY sodocoClasLang \* MERGEFORMAT </w:instrText>
-    </w:r>
-    <w:r>
-      <w:fldChar w:fldCharType="separate"/>
-    </w:r>
-    <w:r>
-      <w:t>Unrestricted</w:t>
-    </w:r>
-    <w:r>
-      <w:fldChar w:fldCharType="end"/>
-    </w:r>
-  </w:p>
-</w:ftr>
-</file>
-
-<file path=word/footer3.xml><?xml version="1.0" encoding="utf-8"?>
-<w:ftr xmlns:wpc="http://schemas.microsoft.com/office/word/2010/wordprocessingCanvas" xmlns:cx="http://schemas.microsoft.com/office/drawing/2014/chartex" xmlns:cx1="http://schemas.microsoft.com/office/drawing/2015/9/8/chartex" xmlns:cx2="http://schemas.microsoft.com/office/drawing/2015/10/21/chartex" xmlns:cx3="http://schemas.microsoft.com/office/drawing/2016/5/9/chartex" xmlns:cx4="http://schemas.microsoft.com/office/drawing/2016/5/10/chartex" xmlns:cx5="http://schemas.microsoft.com/office/drawing/2016/5/11/chartex" xmlns:cx6="http://schemas.microsoft.com/office/drawing/2016/5/12/chartex" xmlns:cx7="http://schemas.microsoft.com/office/drawing/2016/5/13/chartex" xmlns:cx8="http://schemas.microsoft.com/office/drawing/2016/5/14/chartex" xmlns:mc="http://schemas.openxmlformats.org/markup-compatibility/2006" xmlns:aink="http://schemas.microsoft.com/office/drawing/2016/ink" xmlns:am3d="http://schemas.microsoft.com/office/drawing/2017/model3d" xmlns:o="urn:schemas-microsoft-com:office:office" xmlns:r="http://schemas.openxmlformats.org/officeDocument/2006/relationships" xmlns:m="http://schemas.openxmlformats.org/officeDocument/2006/math" xmlns:v="urn:schemas-microsoft-com:vml" xmlns:wp14="http://schemas.microsoft.com/office/word/2010/wordprocessingDrawing" xmlns:wp="http://schemas.openxmlformats.org/drawingml/2006/wordprocessingDrawing" xmlns:w10="urn:schemas-microsoft-com:office:word" xmlns:w="http://schemas.openxmlformats.org/wordprocessingml/2006/main" xmlns:w14="http://schemas.microsoft.com/office/word/2010/wordml" xmlns:w15="http://schemas.microsoft.com/office/word/2012/wordml" xmlns:w16cid="http://schemas.microsoft.com/office/word/2016/wordml/cid" xmlns:w16se="http://schemas.microsoft.com/office/word/2015/wordml/symex" xmlns:wpg="http://schemas.microsoft.com/office/word/2010/wordprocessingGroup" xmlns:wpi="http://schemas.microsoft.com/office/word/2010/wordprocessingInk" xmlns:wne="http://schemas.microsoft.com/office/word/2006/wordml" xmlns:wps="http://schemas.microsoft.com/office/word/2010/wordprocessingShape" mc:Ignorable="w14 w15 w16se w16cid wp14">
-  <w:p>
-    <w:pPr>
-      <w:pStyle w:val="Footer"/>
-    </w:pPr>
-  </w:p>
-</w:ftr>
-</file>
-
 <file path=word/footnotes.xml><?xml version="1.0" encoding="utf-8"?>
 <w:footnotes xmlns:wpc="http://schemas.microsoft.com/office/word/2010/wordprocessingCanvas" xmlns:cx="http://schemas.microsoft.com/office/drawing/2014/chartex" xmlns:cx1="http://schemas.microsoft.com/office/drawing/2015/9/8/chartex" xmlns:cx2="http://schemas.microsoft.com/office/drawing/2015/10/21/chartex" xmlns:cx3="http://schemas.microsoft.com/office/drawing/2016/5/9/chartex" xmlns:cx4="http://schemas.microsoft.com/office/drawing/2016/5/10/chartex" xmlns:cx5="http://schemas.microsoft.com/office/drawing/2016/5/11/chartex" xmlns:cx6="http://schemas.microsoft.com/office/drawing/2016/5/12/chartex" xmlns:cx7="http://schemas.microsoft.com/office/drawing/2016/5/13/chartex" xmlns:cx8="http://schemas.microsoft.com/office/drawing/2016/5/14/chartex" xmlns:mc="http://schemas.openxmlformats.org/markup-compatibility/2006" xmlns:aink="http://schemas.microsoft.com/office/drawing/2016/ink" xmlns:am3d="http://schemas.microsoft.com/office/drawing/2017/model3d" xmlns:o="urn:schemas-microsoft-com:office:office" xmlns:r="http://schemas.openxmlformats.org/officeDocument/2006/relationships" xmlns:m="http://schemas.openxmlformats.org/officeDocument/2006/math" xmlns:v="urn:schemas-microsoft-com:vml" xmlns:wp14="http://schemas.microsoft.com/office/word/2010/wordprocessingDrawing" xmlns:wp="http://schemas.openxmlformats.org/drawingml/2006/wordprocessingDrawing" xmlns:w10="urn:schemas-microsoft-com:office:word" xmlns:w="http://schemas.openxmlformats.org/wordprocessingml/2006/main" xmlns:w14="http://schemas.microsoft.com/office/word/2010/wordml" xmlns:w15="http://schemas.microsoft.com/office/word/2012/wordml" xmlns:w16cid="http://schemas.microsoft.com/office/word/2016/wordml/cid" xmlns:w16se="http://schemas.microsoft.com/office/word/2015/wordml/symex" xmlns:wpg="http://schemas.microsoft.com/office/word/2010/wordprocessingGroup" xmlns:wpi="http://schemas.microsoft.com/office/word/2010/wordprocessingInk" xmlns:wne="http://schemas.microsoft.com/office/word/2006/wordml" xmlns:wps="http://schemas.microsoft.com/office/word/2010/wordprocessingShape" mc:Ignorable="w14 w15 w16se w16cid wp14">
   <w:footnote w:type="separator" w:id="-1">
@@ -753,36 +738,6 @@
     </w:p>
   </w:footnote>
 </w:footnotes>
-</file>
-
-<file path=word/header1.xml><?xml version="1.0" encoding="utf-8"?>
-<w:hdr xmlns:wpc="http://schemas.microsoft.com/office/word/2010/wordprocessingCanvas" xmlns:cx="http://schemas.microsoft.com/office/drawing/2014/chartex" xmlns:cx1="http://schemas.microsoft.com/office/drawing/2015/9/8/chartex" xmlns:cx2="http://schemas.microsoft.com/office/drawing/2015/10/21/chartex" xmlns:cx3="http://schemas.microsoft.com/office/drawing/2016/5/9/chartex" xmlns:cx4="http://schemas.microsoft.com/office/drawing/2016/5/10/chartex" xmlns:cx5="http://schemas.microsoft.com/office/drawing/2016/5/11/chartex" xmlns:cx6="http://schemas.microsoft.com/office/drawing/2016/5/12/chartex" xmlns:cx7="http://schemas.microsoft.com/office/drawing/2016/5/13/chartex" xmlns:cx8="http://schemas.microsoft.com/office/drawing/2016/5/14/chartex" xmlns:mc="http://schemas.openxmlformats.org/markup-compatibility/2006" xmlns:aink="http://schemas.microsoft.com/office/drawing/2016/ink" xmlns:am3d="http://schemas.microsoft.com/office/drawing/2017/model3d" xmlns:o="urn:schemas-microsoft-com:office:office" xmlns:r="http://schemas.openxmlformats.org/officeDocument/2006/relationships" xmlns:m="http://schemas.openxmlformats.org/officeDocument/2006/math" xmlns:v="urn:schemas-microsoft-com:vml" xmlns:wp14="http://schemas.microsoft.com/office/word/2010/wordprocessingDrawing" xmlns:wp="http://schemas.openxmlformats.org/drawingml/2006/wordprocessingDrawing" xmlns:w10="urn:schemas-microsoft-com:office:word" xmlns:w="http://schemas.openxmlformats.org/wordprocessingml/2006/main" xmlns:w14="http://schemas.microsoft.com/office/word/2010/wordml" xmlns:w15="http://schemas.microsoft.com/office/word/2012/wordml" xmlns:w16cid="http://schemas.microsoft.com/office/word/2016/wordml/cid" xmlns:w16se="http://schemas.microsoft.com/office/word/2015/wordml/symex" xmlns:wpg="http://schemas.microsoft.com/office/word/2010/wordprocessingGroup" xmlns:wpi="http://schemas.microsoft.com/office/word/2010/wordprocessingInk" xmlns:wne="http://schemas.microsoft.com/office/word/2006/wordml" xmlns:wps="http://schemas.microsoft.com/office/word/2010/wordprocessingShape" mc:Ignorable="w14 w15 w16se w16cid wp14">
-  <w:p>
-    <w:pPr>
-      <w:pStyle w:val="Header"/>
-    </w:pPr>
-  </w:p>
-</w:hdr>
-</file>
-
-<file path=word/header2.xml><?xml version="1.0" encoding="utf-8"?>
-<w:hdr xmlns:wpc="http://schemas.microsoft.com/office/word/2010/wordprocessingCanvas" xmlns:cx="http://schemas.microsoft.com/office/drawing/2014/chartex" xmlns:cx1="http://schemas.microsoft.com/office/drawing/2015/9/8/chartex" xmlns:cx2="http://schemas.microsoft.com/office/drawing/2015/10/21/chartex" xmlns:cx3="http://schemas.microsoft.com/office/drawing/2016/5/9/chartex" xmlns:cx4="http://schemas.microsoft.com/office/drawing/2016/5/10/chartex" xmlns:cx5="http://schemas.microsoft.com/office/drawing/2016/5/11/chartex" xmlns:cx6="http://schemas.microsoft.com/office/drawing/2016/5/12/chartex" xmlns:cx7="http://schemas.microsoft.com/office/drawing/2016/5/13/chartex" xmlns:cx8="http://schemas.microsoft.com/office/drawing/2016/5/14/chartex" xmlns:mc="http://schemas.openxmlformats.org/markup-compatibility/2006" xmlns:aink="http://schemas.microsoft.com/office/drawing/2016/ink" xmlns:am3d="http://schemas.microsoft.com/office/drawing/2017/model3d" xmlns:o="urn:schemas-microsoft-com:office:office" xmlns:r="http://schemas.openxmlformats.org/officeDocument/2006/relationships" xmlns:m="http://schemas.openxmlformats.org/officeDocument/2006/math" xmlns:v="urn:schemas-microsoft-com:vml" xmlns:wp14="http://schemas.microsoft.com/office/word/2010/wordprocessingDrawing" xmlns:wp="http://schemas.openxmlformats.org/drawingml/2006/wordprocessingDrawing" xmlns:w10="urn:schemas-microsoft-com:office:word" xmlns:w="http://schemas.openxmlformats.org/wordprocessingml/2006/main" xmlns:w14="http://schemas.microsoft.com/office/word/2010/wordml" xmlns:w15="http://schemas.microsoft.com/office/word/2012/wordml" xmlns:w16cid="http://schemas.microsoft.com/office/word/2016/wordml/cid" xmlns:w16se="http://schemas.microsoft.com/office/word/2015/wordml/symex" xmlns:wpg="http://schemas.microsoft.com/office/word/2010/wordprocessingGroup" xmlns:wpi="http://schemas.microsoft.com/office/word/2010/wordprocessingInk" xmlns:wne="http://schemas.microsoft.com/office/word/2006/wordml" xmlns:wps="http://schemas.microsoft.com/office/word/2010/wordprocessingShape" mc:Ignorable="w14 w15 w16se w16cid wp14">
-  <w:p>
-    <w:pPr>
-      <w:pStyle w:val="Header"/>
-    </w:pPr>
-  </w:p>
-</w:hdr>
-</file>
-
-<file path=word/header3.xml><?xml version="1.0" encoding="utf-8"?>
-<w:hdr xmlns:wpc="http://schemas.microsoft.com/office/word/2010/wordprocessingCanvas" xmlns:cx="http://schemas.microsoft.com/office/drawing/2014/chartex" xmlns:cx1="http://schemas.microsoft.com/office/drawing/2015/9/8/chartex" xmlns:cx2="http://schemas.microsoft.com/office/drawing/2015/10/21/chartex" xmlns:cx3="http://schemas.microsoft.com/office/drawing/2016/5/9/chartex" xmlns:cx4="http://schemas.microsoft.com/office/drawing/2016/5/10/chartex" xmlns:cx5="http://schemas.microsoft.com/office/drawing/2016/5/11/chartex" xmlns:cx6="http://schemas.microsoft.com/office/drawing/2016/5/12/chartex" xmlns:cx7="http://schemas.microsoft.com/office/drawing/2016/5/13/chartex" xmlns:cx8="http://schemas.microsoft.com/office/drawing/2016/5/14/chartex" xmlns:mc="http://schemas.openxmlformats.org/markup-compatibility/2006" xmlns:aink="http://schemas.microsoft.com/office/drawing/2016/ink" xmlns:am3d="http://schemas.microsoft.com/office/drawing/2017/model3d" xmlns:o="urn:schemas-microsoft-com:office:office" xmlns:r="http://schemas.openxmlformats.org/officeDocument/2006/relationships" xmlns:m="http://schemas.openxmlformats.org/officeDocument/2006/math" xmlns:v="urn:schemas-microsoft-com:vml" xmlns:wp14="http://schemas.microsoft.com/office/word/2010/wordprocessingDrawing" xmlns:wp="http://schemas.openxmlformats.org/drawingml/2006/wordprocessingDrawing" xmlns:w10="urn:schemas-microsoft-com:office:word" xmlns:w="http://schemas.openxmlformats.org/wordprocessingml/2006/main" xmlns:w14="http://schemas.microsoft.com/office/word/2010/wordml" xmlns:w15="http://schemas.microsoft.com/office/word/2012/wordml" xmlns:w16cid="http://schemas.microsoft.com/office/word/2016/wordml/cid" xmlns:w16se="http://schemas.microsoft.com/office/word/2015/wordml/symex" xmlns:wpg="http://schemas.microsoft.com/office/word/2010/wordprocessingGroup" xmlns:wpi="http://schemas.microsoft.com/office/word/2010/wordprocessingInk" xmlns:wne="http://schemas.microsoft.com/office/word/2006/wordml" xmlns:wps="http://schemas.microsoft.com/office/word/2010/wordprocessingShape" mc:Ignorable="w14 w15 w16se w16cid wp14">
-  <w:p>
-    <w:pPr>
-      <w:pStyle w:val="Header"/>
-    </w:pPr>
-  </w:p>
-</w:hdr>
 </file>
 
 <file path=word/numbering.xml><?xml version="1.0" encoding="utf-8"?>

</xml_diff>

<commit_message>
Created main menu in Unity
</commit_message>
<xml_diff>
--- a/Projektmanagement/ProjektdefinitionStudienarbeit.docx
+++ b/Projektmanagement/ProjektdefinitionStudienarbeit.docx
@@ -91,7 +91,20 @@
         <w:rPr>
           <w:lang w:val="de-DE"/>
         </w:rPr>
-        <w:t xml:space="preserve">und einem NAO-Roboter </w:t>
+        <w:t xml:space="preserve">und einem </w:t>
+      </w:r>
+      <w:r>
+        <w:rPr>
+          <w:i/>
+          <w:lang w:val="de-DE"/>
+        </w:rPr>
+        <w:t>NAO-Roboter</w:t>
+      </w:r>
+      <w:r>
+        <w:rPr>
+          <w:lang w:val="de-DE"/>
+        </w:rPr>
+        <w:t xml:space="preserve"> </w:t>
       </w:r>
       <w:r>
         <w:rPr>
@@ -210,7 +223,21 @@
           <w:rFonts w:ascii="Calibri" w:hAnsi="Calibri" w:cs="Calibri"/>
           <w:lang w:val="de-DE"/>
         </w:rPr>
-        <w:t xml:space="preserve">den Operator, also Video, Audio- und weitere Sensor-Signale, wie </w:t>
+        <w:t>den Operator, also Video</w:t>
+      </w:r>
+      <w:r>
+        <w:rPr>
+          <w:rFonts w:ascii="Calibri" w:hAnsi="Calibri" w:cs="Calibri"/>
+          <w:lang w:val="de-DE"/>
+        </w:rPr>
+        <w:t>-</w:t>
+      </w:r>
+      <w:r>
+        <w:rPr>
+          <w:rFonts w:ascii="Calibri" w:hAnsi="Calibri" w:cs="Calibri"/>
+          <w:lang w:val="de-DE"/>
+        </w:rPr>
+        <w:t xml:space="preserve">, Audio- und weitere Sensor-Signale, wie </w:t>
       </w:r>
       <w:r>
         <w:rPr>
@@ -407,8 +434,6 @@
         <w:br/>
         <w:t>Die Steuerung der Beine des NAO-Roboters ist nicht von Bedeutung und muss im Rahmen dieser Studienarbeit nicht betrachtet werden. Zudem muss das Feature der Spracherkennung des Roboters nicht in der virtuellen App eingebunden werden.</w:t>
       </w:r>
-      <w:bookmarkStart w:id="0" w:name="_GoBack"/>
-      <w:bookmarkEnd w:id="0"/>
     </w:p>
     <w:p>
       <w:pPr>
@@ -471,21 +496,7 @@
         <w:rPr>
           <w:rFonts w:ascii="Calibri" w:hAnsi="Calibri" w:cs="Calibri"/>
         </w:rPr>
-        <w:t xml:space="preserve">Unity, Nao </w:t>
-      </w:r>
-      <w:proofErr w:type="spellStart"/>
-      <w:r>
-        <w:rPr>
-          <w:rFonts w:ascii="Calibri" w:hAnsi="Calibri" w:cs="Calibri"/>
-        </w:rPr>
-        <w:t>Choregraphe</w:t>
-      </w:r>
-      <w:proofErr w:type="spellEnd"/>
-      <w:r>
-        <w:rPr>
-          <w:rFonts w:ascii="Calibri" w:hAnsi="Calibri" w:cs="Calibri"/>
-        </w:rPr>
-        <w:t>, Visual Studio</w:t>
+        <w:t>Unity, Nao Choregraphe, Visual Studio</w:t>
       </w:r>
     </w:p>
     <w:p/>
@@ -539,14 +550,12 @@
           <w:rFonts w:ascii="Calibri" w:hAnsi="Calibri" w:cs="Calibri"/>
         </w:rPr>
       </w:pPr>
-      <w:proofErr w:type="spellStart"/>
       <w:r>
         <w:rPr>
           <w:rFonts w:ascii="Calibri" w:hAnsi="Calibri" w:cs="Calibri"/>
         </w:rPr>
         <w:t>Konzeption</w:t>
       </w:r>
-      <w:proofErr w:type="spellEnd"/>
     </w:p>
     <w:p>
       <w:pPr>
@@ -562,14 +571,12 @@
           <w:rFonts w:ascii="Calibri" w:hAnsi="Calibri" w:cs="Calibri"/>
         </w:rPr>
       </w:pPr>
-      <w:proofErr w:type="spellStart"/>
       <w:r>
         <w:rPr>
           <w:rFonts w:ascii="Calibri" w:hAnsi="Calibri" w:cs="Calibri"/>
         </w:rPr>
         <w:t>Implementierung</w:t>
       </w:r>
-      <w:proofErr w:type="spellEnd"/>
     </w:p>
     <w:p>
       <w:pPr>
@@ -635,56 +642,12 @@
           <w:lang w:val="de-DE"/>
         </w:rPr>
       </w:pPr>
-      <w:proofErr w:type="spellStart"/>
-      <w:r>
-        <w:rPr>
-          <w:rFonts w:ascii="Calibri" w:hAnsi="Calibri" w:cs="Calibri"/>
-        </w:rPr>
-        <w:t>Ermöglichung</w:t>
-      </w:r>
-      <w:proofErr w:type="spellEnd"/>
-      <w:r>
-        <w:rPr>
-          <w:rFonts w:ascii="Calibri" w:hAnsi="Calibri" w:cs="Calibri"/>
-        </w:rPr>
-        <w:t xml:space="preserve"> </w:t>
-      </w:r>
-      <w:proofErr w:type="spellStart"/>
-      <w:r>
-        <w:rPr>
-          <w:rFonts w:ascii="Calibri" w:hAnsi="Calibri" w:cs="Calibri"/>
-        </w:rPr>
-        <w:t>einer</w:t>
-      </w:r>
-      <w:proofErr w:type="spellEnd"/>
-      <w:r>
-        <w:rPr>
-          <w:rFonts w:ascii="Calibri" w:hAnsi="Calibri" w:cs="Calibri"/>
-        </w:rPr>
-        <w:t xml:space="preserve"> </w:t>
-      </w:r>
-      <w:proofErr w:type="spellStart"/>
-      <w:r>
-        <w:rPr>
-          <w:rFonts w:ascii="Calibri" w:hAnsi="Calibri" w:cs="Calibri"/>
-        </w:rPr>
-        <w:t>modalen</w:t>
-      </w:r>
-      <w:proofErr w:type="spellEnd"/>
-      <w:r>
-        <w:rPr>
-          <w:rFonts w:ascii="Calibri" w:hAnsi="Calibri" w:cs="Calibri"/>
-        </w:rPr>
-        <w:t xml:space="preserve"> </w:t>
-      </w:r>
-      <w:proofErr w:type="spellStart"/>
-      <w:r>
-        <w:rPr>
-          <w:rFonts w:ascii="Calibri" w:hAnsi="Calibri" w:cs="Calibri"/>
-        </w:rPr>
-        <w:t>Telepräsenz</w:t>
-      </w:r>
-      <w:proofErr w:type="spellEnd"/>
+      <w:r>
+        <w:rPr>
+          <w:rFonts w:ascii="Calibri" w:hAnsi="Calibri" w:cs="Calibri"/>
+        </w:rPr>
+        <w:t>Ermöglichung einer modalen Telepräsenz</w:t>
+      </w:r>
     </w:p>
     <w:p>
       <w:pPr>
@@ -703,13 +666,8 @@
         </w:rPr>
         <w:t>Dokumentation</w:t>
       </w:r>
-    </w:p>
-    <w:p>
-      <w:pPr>
-        <w:rPr>
-          <w:lang w:val="de-DE"/>
-        </w:rPr>
-      </w:pPr>
+      <w:bookmarkStart w:id="0" w:name="_GoBack"/>
+      <w:bookmarkEnd w:id="0"/>
     </w:p>
     <w:sectPr>
       <w:pgSz w:w="12240" w:h="15840"/>

</xml_diff>